<commit_message>
Updated readme and added event study files
Adapted replication second stage.docx to reflect file names on Github. Added event_study.do and liveuamap_events.dat to Syria-Second-Stage folder
</commit_message>
<xml_diff>
--- a/replication second stage.docx
+++ b/replication second stage.docx
@@ -1,6 +1,6 @@
 
 <file path=word/document.xml><?xml version="1.0" encoding="utf-8"?>
-<w:document xmlns:wpc="http://schemas.microsoft.com/office/word/2010/wordprocessingCanvas" xmlns:cx="http://schemas.microsoft.com/office/drawing/2014/chartex" xmlns:mc="http://schemas.openxmlformats.org/markup-compatibility/2006" xmlns:o="urn:schemas-microsoft-com:office:office" xmlns:r="http://schemas.openxmlformats.org/officeDocument/2006/relationships" xmlns:m="http://schemas.openxmlformats.org/officeDocument/2006/math" xmlns:v="urn:schemas-microsoft-com:vml" xmlns:wp14="http://schemas.microsoft.com/office/word/2010/wordprocessingDrawing" xmlns:wp="http://schemas.openxmlformats.org/drawingml/2006/wordprocessingDrawing" xmlns:w10="urn:schemas-microsoft-com:office:word" xmlns:w="http://schemas.openxmlformats.org/wordprocessingml/2006/main" xmlns:w14="http://schemas.microsoft.com/office/word/2010/wordml" xmlns:w15="http://schemas.microsoft.com/office/word/2012/wordml" xmlns:w16se="http://schemas.microsoft.com/office/word/2015/wordml/symex" xmlns:wpg="http://schemas.microsoft.com/office/word/2010/wordprocessingGroup" xmlns:wpi="http://schemas.microsoft.com/office/word/2010/wordprocessingInk" xmlns:wne="http://schemas.microsoft.com/office/word/2006/wordml" xmlns:wps="http://schemas.microsoft.com/office/word/2010/wordprocessingShape" mc:Ignorable="w14 w15 w16se wp14">
+<w:document xmlns:wpc="http://schemas.microsoft.com/office/word/2010/wordprocessingCanvas" xmlns:cx="http://schemas.microsoft.com/office/drawing/2014/chartex" xmlns:cx1="http://schemas.microsoft.com/office/drawing/2015/9/8/chartex" xmlns:cx2="http://schemas.microsoft.com/office/drawing/2015/10/21/chartex" xmlns:cx3="http://schemas.microsoft.com/office/drawing/2016/5/9/chartex" xmlns:cx4="http://schemas.microsoft.com/office/drawing/2016/5/10/chartex" xmlns:cx5="http://schemas.microsoft.com/office/drawing/2016/5/11/chartex" xmlns:cx6="http://schemas.microsoft.com/office/drawing/2016/5/12/chartex" xmlns:cx7="http://schemas.microsoft.com/office/drawing/2016/5/13/chartex" xmlns:cx8="http://schemas.microsoft.com/office/drawing/2016/5/14/chartex" xmlns:mc="http://schemas.openxmlformats.org/markup-compatibility/2006" xmlns:aink="http://schemas.microsoft.com/office/drawing/2016/ink" xmlns:am3d="http://schemas.microsoft.com/office/drawing/2017/model3d" xmlns:o="urn:schemas-microsoft-com:office:office" xmlns:r="http://schemas.openxmlformats.org/officeDocument/2006/relationships" xmlns:m="http://schemas.openxmlformats.org/officeDocument/2006/math" xmlns:v="urn:schemas-microsoft-com:vml" xmlns:wp14="http://schemas.microsoft.com/office/word/2010/wordprocessingDrawing" xmlns:wp="http://schemas.openxmlformats.org/drawingml/2006/wordprocessingDrawing" xmlns:w10="urn:schemas-microsoft-com:office:word" xmlns:w="http://schemas.openxmlformats.org/wordprocessingml/2006/main" xmlns:w14="http://schemas.microsoft.com/office/word/2010/wordml" xmlns:w15="http://schemas.microsoft.com/office/word/2012/wordml" xmlns:w16cid="http://schemas.microsoft.com/office/word/2016/wordml/cid" xmlns:w16se="http://schemas.microsoft.com/office/word/2015/wordml/symex" xmlns:wpg="http://schemas.microsoft.com/office/word/2010/wordprocessingGroup" xmlns:wpi="http://schemas.microsoft.com/office/word/2010/wordprocessingInk" xmlns:wne="http://schemas.microsoft.com/office/word/2006/wordml" xmlns:wps="http://schemas.microsoft.com/office/word/2010/wordprocessingShape" mc:Ignorable="w14 w15 w16se w16cid wp14">
   <w:body>
     <w:p>
       <w:r>
@@ -30,88 +30,78 @@
       <w:r>
         <w:t>” in the replication folder “</w:t>
       </w:r>
+      <w:r>
+        <w:t>Syria-Second-Stage</w:t>
+      </w:r>
+      <w:r>
+        <w:t>” which also contains some documentation of the code. The code produces Table 1 and Table 2 together with all other performance statistics like ROC curves and precision/recall curves. It also produces a file called “</w:t>
+      </w:r>
       <w:proofErr w:type="spellStart"/>
       <w:r>
-        <w:t>replication_</w:t>
-      </w:r>
-      <w:bookmarkStart w:id="0" w:name="_GoBack"/>
-      <w:bookmarkEnd w:id="0"/>
-      <w:r>
-        <w:t>second_stage_tandt</w:t>
+        <w:t>performance_stats</w:t>
       </w:r>
       <w:proofErr w:type="spellEnd"/>
       <w:r>
-        <w:t>” which also contains some documentation of the code. The code produces Table 1 and Table 2 together with all other performance statistics like ROC curves and precision/recall curves. It also produces a file called “</w:t>
+        <w:t>” which contains more statistics from the paper.</w:t>
+      </w:r>
+    </w:p>
+    <w:p>
+      <w:r>
+        <w:t>Upon completion of the “</w:t>
       </w:r>
       <w:proofErr w:type="spellStart"/>
       <w:r>
-        <w:t>performance_stats</w:t>
+        <w:t>single_second_stage_replication</w:t>
       </w:r>
       <w:proofErr w:type="spellEnd"/>
       <w:r>
-        <w:t>” which contains more statistics from the paper.</w:t>
-      </w:r>
-    </w:p>
-    <w:p/>
-    <w:p>
-      <w:r>
-        <w:t>The Stata do-file “</w:t>
-      </w:r>
-      <w:r>
-        <w:t>second_stage_output</w:t>
-      </w:r>
-      <w:r>
-        <w:t xml:space="preserve">.do” produces </w:t>
-      </w:r>
-      <w:r>
-        <w:t>the event study regression output Table S2 (SI) and the coefficient plot Figure 5. It combines the second-stage prediction output</w:t>
-      </w:r>
-      <w:r>
-        <w:t xml:space="preserve"> with the </w:t>
+        <w:t xml:space="preserve">” program, the generated prediction output can be combined with the event data to produce </w:t>
+      </w:r>
+      <w:r>
+        <w:t xml:space="preserve">the event study regression output </w:t>
+      </w:r>
+      <w:r>
+        <w:rPr>
+          <w:b/>
+        </w:rPr>
+        <w:t>Table S2 (SI)</w:t>
+      </w:r>
+      <w:r>
+        <w:t xml:space="preserve"> and the coefficient plot </w:t>
+      </w:r>
+      <w:r>
+        <w:rPr>
+          <w:b/>
+        </w:rPr>
+        <w:t>Figure 5</w:t>
+      </w:r>
+      <w:r>
+        <w:t xml:space="preserve">. </w:t>
+      </w:r>
+      <w:r>
+        <w:t xml:space="preserve">These codes are provided in the </w:t>
+      </w:r>
+      <w:r>
+        <w:t>Stata do-file “</w:t>
       </w:r>
       <w:proofErr w:type="spellStart"/>
       <w:r>
-        <w:t>LiveUAmap</w:t>
+        <w:t>event_study</w:t>
       </w:r>
       <w:proofErr w:type="spellEnd"/>
       <w:r>
-        <w:t xml:space="preserve"> event data.</w:t>
-      </w:r>
-    </w:p>
-    <w:p>
-      <w:r>
-        <w:t xml:space="preserve">The program </w:t>
-      </w:r>
-      <w:r>
-        <w:t xml:space="preserve">was written in </w:t>
-      </w:r>
-      <w:r>
-        <w:t>Stata 14</w:t>
-      </w:r>
-      <w:r>
-        <w:t xml:space="preserve">.2 and requires </w:t>
-      </w:r>
-      <w:r>
-        <w:t xml:space="preserve">installing the </w:t>
-      </w:r>
-      <w:r>
-        <w:t xml:space="preserve">following additional </w:t>
-      </w:r>
-      <w:r>
-        <w:t>package</w:t>
-      </w:r>
-      <w:r>
-        <w:t>s:</w:t>
-      </w:r>
-    </w:p>
-    <w:p>
-      <w:proofErr w:type="spellStart"/>
-      <w:r>
-        <w:t>i</w:t>
-      </w:r>
-      <w:proofErr w:type="spellEnd"/>
-      <w:r>
-        <w:t xml:space="preserve">) </w:t>
+        <w:t>”</w:t>
+      </w:r>
+      <w:r>
+        <w:t xml:space="preserve">. </w:t>
+      </w:r>
+      <w:r>
+        <w:t>The program was written in Stata 14.2 and requires installing the following additional packages:</w:t>
+      </w:r>
+    </w:p>
+    <w:p>
+      <w:r>
+        <w:t xml:space="preserve">i) </w:t>
       </w:r>
       <w:proofErr w:type="spellStart"/>
       <w:r>
@@ -130,22 +120,7 @@
         </w:r>
       </w:hyperlink>
       <w:r>
-        <w:t xml:space="preserve">) developed by </w:t>
-      </w:r>
-      <w:r>
-        <w:t>Jann</w:t>
-      </w:r>
-      <w:r>
-        <w:t xml:space="preserve"> (201</w:t>
-      </w:r>
-      <w:r>
-        <w:t>4</w:t>
-      </w:r>
-      <w:r>
-        <w:t>)</w:t>
-      </w:r>
-      <w:r>
-        <w:t>,</w:t>
+        <w:t>) developed by Jann (2014),</w:t>
       </w:r>
     </w:p>
     <w:p>
@@ -191,31 +166,13 @@
         <w:t>) develop</w:t>
       </w:r>
       <w:r>
-        <w:t>ed by Jann (2018)</w:t>
-      </w:r>
-      <w:r>
-        <w:t>.</w:t>
-      </w:r>
-    </w:p>
-    <w:p/>
-    <w:p>
-      <w:r>
-        <w:t xml:space="preserve">The resulting dataset can also be used for reproducing Figure 3c and 4. Note that the figures were produced manually in </w:t>
-      </w:r>
-      <w:r>
-        <w:t>QGIS 3.1</w:t>
-      </w:r>
-      <w:r>
-        <w:t xml:space="preserve"> and are not automatically generated by the </w:t>
-      </w:r>
-      <w:r>
-        <w:t>program</w:t>
-      </w:r>
-      <w:r>
-        <w:t>. Details for reproduction are provided below.</w:t>
-      </w:r>
-    </w:p>
-    <w:p>
+        <w:t>ed by Jann (2018).</w:t>
+      </w:r>
+    </w:p>
+    <w:p>
+      <w:r>
+        <w:t xml:space="preserve">The resulting dataset can also be used for reproducing </w:t>
+      </w:r>
       <w:r>
         <w:rPr>
           <w:b/>
@@ -223,19 +180,33 @@
         <w:t>Figure 3c</w:t>
       </w:r>
       <w:r>
-        <w:t xml:space="preserve">: </w:t>
-      </w:r>
-      <w:r>
-        <w:t xml:space="preserve">depicts the </w:t>
-      </w:r>
-      <w:r>
-        <w:t xml:space="preserve">average </w:t>
-      </w:r>
-      <w:r>
-        <w:t xml:space="preserve">spatial distribution of </w:t>
-      </w:r>
-      <w:r>
-        <w:t>the variable “</w:t>
+        <w:t xml:space="preserve"> and </w:t>
+      </w:r>
+      <w:r>
+        <w:rPr>
+          <w:b/>
+        </w:rPr>
+        <w:t>4</w:t>
+      </w:r>
+      <w:r>
+        <w:t>. Note that the</w:t>
+      </w:r>
+      <w:r>
+        <w:t>se</w:t>
+      </w:r>
+      <w:r>
+        <w:t xml:space="preserve"> figures were produced manually in QGIS 3.1 and are not automatically generated by the program. Details for reproduction are provided below.</w:t>
+      </w:r>
+    </w:p>
+    <w:p>
+      <w:r>
+        <w:rPr>
+          <w:b/>
+        </w:rPr>
+        <w:t>Figure 3c</w:t>
+      </w:r>
+      <w:r>
+        <w:t>: depicts the average spatial distribution of the variable “</w:t>
       </w:r>
       <w:proofErr w:type="spellStart"/>
       <w:r>
@@ -243,31 +214,19 @@
       </w:r>
       <w:proofErr w:type="spellEnd"/>
       <w:r>
-        <w:t xml:space="preserve">” </w:t>
-      </w:r>
-      <w:r>
-        <w:t xml:space="preserve">(i.e. the </w:t>
+        <w:t xml:space="preserve">” (i.e. the </w:t>
       </w:r>
       <w:r>
         <w:t>second stage dense patch-wise destruction prediction scores</w:t>
       </w:r>
       <w:r>
-        <w:t xml:space="preserve">) </w:t>
-      </w:r>
-      <w:r>
-        <w:t xml:space="preserve">for Aleppo city. </w:t>
-      </w:r>
-      <w:bookmarkStart w:id="1" w:name="_Hlk71203763"/>
-      <w:r>
-        <w:t>Color bins reflect deciles of th</w:t>
-      </w:r>
-      <w:r>
-        <w:t>e distribution of th</w:t>
-      </w:r>
-      <w:r>
-        <w:t>is variable.</w:t>
-      </w:r>
-      <w:bookmarkEnd w:id="1"/>
+        <w:t xml:space="preserve">) for Aleppo city. </w:t>
+      </w:r>
+      <w:bookmarkStart w:id="0" w:name="_Hlk71203763"/>
+      <w:r>
+        <w:t>Color bins reflect deciles of the distribution of this variable.</w:t>
+      </w:r>
+      <w:bookmarkEnd w:id="0"/>
       <w:r>
         <w:t xml:space="preserve"> Green color indicates low prediction scores, red color indicates high prediction scores.</w:t>
       </w:r>
@@ -280,25 +239,41 @@
         <w:t>Figure 4</w:t>
       </w:r>
       <w:r>
-        <w:t xml:space="preserve">: </w:t>
-      </w:r>
-      <w:r>
-        <w:t>depicts</w:t>
-      </w:r>
-      <w:r>
-        <w:t xml:space="preserve"> the spatial</w:t>
+        <w:t>: depicts the spatial distribution of the continuous variable “</w:t>
+      </w:r>
+      <w:proofErr w:type="spellStart"/>
+      <w:r>
+        <w:t>random_forest_pred</w:t>
+      </w:r>
+      <w:proofErr w:type="spellEnd"/>
+      <w:r>
+        <w:t xml:space="preserve">” (i.e. the </w:t>
+      </w:r>
+      <w:r>
+        <w:t>second stage dense patch-wise destruction prediction scores</w:t>
+      </w:r>
+      <w:r>
+        <w:t>) and the binary variable “</w:t>
+      </w:r>
+      <w:proofErr w:type="spellStart"/>
+      <w:r>
+        <w:t>pred_binary</w:t>
+      </w:r>
+      <w:proofErr w:type="spellEnd"/>
+      <w:r>
+        <w:t xml:space="preserve">” (i.e. the </w:t>
+      </w:r>
+      <w:r>
+        <w:t>binary prediction</w:t>
       </w:r>
       <w:r>
         <w:t xml:space="preserve"> </w:t>
       </w:r>
       <w:r>
-        <w:t xml:space="preserve">distribution of the </w:t>
-      </w:r>
-      <w:r>
-        <w:t xml:space="preserve">continuous </w:t>
-      </w:r>
-      <w:r>
-        <w:t>variable “</w:t>
+        <w:t xml:space="preserve">based on </w:t>
+      </w:r>
+      <w:r>
+        <w:t>“</w:t>
       </w:r>
       <w:proofErr w:type="spellStart"/>
       <w:r>
@@ -306,79 +281,33 @@
       </w:r>
       <w:proofErr w:type="spellEnd"/>
       <w:r>
-        <w:t xml:space="preserve">” (i.e. the </w:t>
-      </w:r>
-      <w:r>
-        <w:t>second stage dense patch-wise destruction prediction scores</w:t>
-      </w:r>
-      <w:r>
-        <w:t xml:space="preserve">) and </w:t>
-      </w:r>
-      <w:r>
-        <w:t xml:space="preserve">the binary variable </w:t>
-      </w:r>
-      <w:r>
-        <w:t>“</w:t>
+        <w:t>”</w:t>
+      </w:r>
+      <w:r>
+        <w:t xml:space="preserve"> </w:t>
+      </w:r>
+      <w:r>
+        <w:t xml:space="preserve">for an arbitrary </w:t>
+      </w:r>
+      <w:r>
+        <w:t>cutoff optimized to reach 50 percent recall in the test sample)</w:t>
+      </w:r>
+      <w:r>
+        <w:t xml:space="preserve"> across a selected non-analysis area in the </w:t>
       </w:r>
       <w:proofErr w:type="spellStart"/>
       <w:r>
-        <w:t>pred_binary</w:t>
+        <w:t>Ramouse</w:t>
       </w:r>
       <w:proofErr w:type="spellEnd"/>
       <w:r>
-        <w:t xml:space="preserve">” (i.e. the </w:t>
-      </w:r>
-      <w:r>
-        <w:t>binary prediction</w:t>
-      </w:r>
-      <w:r>
-        <w:t xml:space="preserve"> </w:t>
-      </w:r>
-      <w:r>
-        <w:t xml:space="preserve">based on </w:t>
-      </w:r>
-      <w:r>
-        <w:t>“</w:t>
-      </w:r>
-      <w:proofErr w:type="spellStart"/>
-      <w:r>
-        <w:t>random_forest_pred</w:t>
-      </w:r>
-      <w:proofErr w:type="spellEnd"/>
-      <w:r>
-        <w:t>”</w:t>
-      </w:r>
-      <w:r>
-        <w:t xml:space="preserve"> </w:t>
-      </w:r>
-      <w:r>
-        <w:t xml:space="preserve">for an arbitrary </w:t>
-      </w:r>
-      <w:r>
-        <w:t>cutoff optimized to reach 50 percent recall in the test sample)</w:t>
-      </w:r>
-      <w:r>
-        <w:t xml:space="preserve"> across a selected non-analysis area in the </w:t>
-      </w:r>
-      <w:proofErr w:type="spellStart"/>
-      <w:r>
-        <w:t>Ramouse</w:t>
-      </w:r>
-      <w:proofErr w:type="spellEnd"/>
-      <w:r>
         <w:t xml:space="preserve"> neighborhood of Aleppo (a</w:t>
       </w:r>
       <w:r>
         <w:t>pproximate image centroid location: 36.1525 decimal degrees North and 37.1332 East</w:t>
       </w:r>
       <w:r>
-        <w:t>)</w:t>
-      </w:r>
-      <w:r>
-        <w:t>.</w:t>
-      </w:r>
-      <w:r>
-        <w:t xml:space="preserve"> The two time periods depicted are 12</w:t>
+        <w:t>). The two time periods depicted are 12</w:t>
       </w:r>
       <w:r>
         <w:rPr>
@@ -396,28 +325,7 @@
         <w:t>th</w:t>
       </w:r>
       <w:r>
-        <w:t xml:space="preserve"> of September 2016 (post-image corresponding to wave 17). </w:t>
-      </w:r>
-      <w:r>
-        <w:t>For the continuous destruction prediction in panels b) and e), c</w:t>
-      </w:r>
-      <w:r>
-        <w:t xml:space="preserve">olor bins reflect deciles of the </w:t>
-      </w:r>
-      <w:r>
-        <w:t xml:space="preserve">aggregate </w:t>
-      </w:r>
-      <w:r>
-        <w:t xml:space="preserve">distribution </w:t>
-      </w:r>
-      <w:r>
-        <w:t>in</w:t>
-      </w:r>
-      <w:r>
-        <w:t xml:space="preserve"> Aleppo </w:t>
-      </w:r>
-      <w:r>
-        <w:t>for the predictions of the image on 18</w:t>
+        <w:t xml:space="preserve"> of September 2016 (post-image corresponding to wave 17). For the continuous destruction prediction in panels b) and e), color bins reflect deciles of the aggregate distribution in Aleppo for the predictions of the image on 18</w:t>
       </w:r>
       <w:r>
         <w:rPr>
@@ -426,25 +334,7 @@
         <w:t>th</w:t>
       </w:r>
       <w:r>
-        <w:t xml:space="preserve"> of September 2016</w:t>
-      </w:r>
-      <w:r>
-        <w:t>.</w:t>
-      </w:r>
-      <w:r>
-        <w:t xml:space="preserve"> For the binary version</w:t>
-      </w:r>
-      <w:r>
-        <w:t xml:space="preserve"> in panels c) and </w:t>
-      </w:r>
-      <w:r>
-        <w:t>f</w:t>
-      </w:r>
-      <w:r>
-        <w:t>)</w:t>
-      </w:r>
-      <w:r>
-        <w:t>, green reflects “undestroyed” and red “destroyed”.</w:t>
+        <w:t xml:space="preserve"> of September 2016. For the binary version in panels c) and f), green reflects “undestroyed” and red “destroyed”.</w:t>
       </w:r>
     </w:p>
     <w:p>
@@ -453,13 +343,6 @@
           <w:b/>
         </w:rPr>
       </w:pPr>
-    </w:p>
-    <w:p>
-      <w:pPr>
-        <w:rPr>
-          <w:b/>
-        </w:rPr>
-      </w:pPr>
       <w:r>
         <w:rPr>
           <w:b/>
@@ -480,7 +363,6 @@
     </w:p>
     <w:p>
       <w:r>
-        <w:lastRenderedPageBreak/>
         <w:t>Wada,</w:t>
       </w:r>
       <w:r>
@@ -512,8 +394,9 @@
       <w:r>
         <w:t>. The Stata Journal. Volume 18, Number 4: pp. 765-785.</w:t>
       </w:r>
-    </w:p>
-    <w:p/>
+      <w:bookmarkStart w:id="1" w:name="_GoBack"/>
+      <w:bookmarkEnd w:id="1"/>
+    </w:p>
     <w:sectPr>
       <w:pgSz w:w="11906" w:h="16838"/>
       <w:pgMar w:top="1417" w:right="1701" w:bottom="1417" w:left="1701" w:header="720" w:footer="720" w:gutter="0"/>
@@ -525,7 +408,7 @@
 </file>
 
 <file path=word/styles.xml><?xml version="1.0" encoding="utf-8"?>
-<w:styles xmlns:mc="http://schemas.openxmlformats.org/markup-compatibility/2006" xmlns:r="http://schemas.openxmlformats.org/officeDocument/2006/relationships" xmlns:w="http://schemas.openxmlformats.org/wordprocessingml/2006/main" xmlns:w14="http://schemas.microsoft.com/office/word/2010/wordml" xmlns:w15="http://schemas.microsoft.com/office/word/2012/wordml" xmlns:w16se="http://schemas.microsoft.com/office/word/2015/wordml/symex" mc:Ignorable="w14 w15 w16se">
+<w:styles xmlns:mc="http://schemas.openxmlformats.org/markup-compatibility/2006" xmlns:r="http://schemas.openxmlformats.org/officeDocument/2006/relationships" xmlns:w="http://schemas.openxmlformats.org/wordprocessingml/2006/main" xmlns:w14="http://schemas.microsoft.com/office/word/2010/wordml" xmlns:w15="http://schemas.microsoft.com/office/word/2012/wordml" xmlns:w16cid="http://schemas.microsoft.com/office/word/2016/wordml/cid" xmlns:w16se="http://schemas.microsoft.com/office/word/2015/wordml/symex" mc:Ignorable="w14 w15 w16se w16cid">
   <w:docDefaults>
     <w:rPrDefault>
       <w:rPr>
@@ -541,7 +424,7 @@
       </w:pPr>
     </w:pPrDefault>
   </w:docDefaults>
-  <w:latentStyles w:defLockedState="0" w:defUIPriority="99" w:defSemiHidden="0" w:defUnhideWhenUsed="0" w:defQFormat="0" w:count="371">
+  <w:latentStyles w:defLockedState="0" w:defUIPriority="99" w:defSemiHidden="0" w:defUnhideWhenUsed="0" w:defQFormat="0" w:count="375">
     <w:lsdException w:name="Normal" w:uiPriority="0" w:qFormat="1"/>
     <w:lsdException w:name="heading 1" w:uiPriority="9" w:qFormat="1"/>
     <w:lsdException w:name="heading 2" w:semiHidden="1" w:uiPriority="9" w:unhideWhenUsed="1" w:qFormat="1"/>
@@ -647,7 +530,6 @@
     <w:lsdException w:name="HTML Sample" w:semiHidden="1" w:unhideWhenUsed="1"/>
     <w:lsdException w:name="HTML Typewriter" w:semiHidden="1" w:unhideWhenUsed="1"/>
     <w:lsdException w:name="HTML Variable" w:semiHidden="1" w:unhideWhenUsed="1"/>
-    <w:lsdException w:name="Normal Table" w:semiHidden="1" w:unhideWhenUsed="1"/>
     <w:lsdException w:name="annotation subject" w:semiHidden="1" w:unhideWhenUsed="1"/>
     <w:lsdException w:name="No List" w:semiHidden="1" w:unhideWhenUsed="1"/>
     <w:lsdException w:name="Outline List 1" w:semiHidden="1" w:unhideWhenUsed="1"/>
@@ -691,10 +573,8 @@
     <w:lsdException w:name="Table Elegant" w:semiHidden="1" w:unhideWhenUsed="1"/>
     <w:lsdException w:name="Table Professional" w:semiHidden="1" w:unhideWhenUsed="1"/>
     <w:lsdException w:name="Table Subtle 1" w:semiHidden="1" w:unhideWhenUsed="1"/>
-    <w:lsdException w:name="Table Subtle 2" w:semiHidden="1" w:unhideWhenUsed="1"/>
     <w:lsdException w:name="Table Web 1" w:semiHidden="1" w:unhideWhenUsed="1"/>
     <w:lsdException w:name="Table Web 2" w:semiHidden="1" w:unhideWhenUsed="1"/>
-    <w:lsdException w:name="Table Web 3" w:semiHidden="1" w:unhideWhenUsed="1"/>
     <w:lsdException w:name="Balloon Text" w:semiHidden="1" w:unhideWhenUsed="1"/>
     <w:lsdException w:name="Table Grid" w:uiPriority="39"/>
     <w:lsdException w:name="Table Theme" w:semiHidden="1" w:unhideWhenUsed="1"/>
@@ -913,6 +793,10 @@
     <w:lsdException w:name="List Table 5 Dark Accent 6" w:uiPriority="50"/>
     <w:lsdException w:name="List Table 6 Colorful Accent 6" w:uiPriority="51"/>
     <w:lsdException w:name="List Table 7 Colorful Accent 6" w:uiPriority="52"/>
+    <w:lsdException w:name="Mention" w:semiHidden="1" w:unhideWhenUsed="1"/>
+    <w:lsdException w:name="Smart Hyperlink" w:semiHidden="1" w:unhideWhenUsed="1"/>
+    <w:lsdException w:name="Hashtag" w:semiHidden="1" w:unhideWhenUsed="1"/>
+    <w:lsdException w:name="Unresolved Mention" w:semiHidden="1" w:unhideWhenUsed="1"/>
   </w:latentStyles>
   <w:style w:type="paragraph" w:default="1" w:styleId="Normal">
     <w:name w:val="Normal"/>
@@ -956,8 +840,8 @@
       <w:u w:val="single"/>
     </w:rPr>
   </w:style>
-  <w:style w:type="character" w:customStyle="1" w:styleId="UnresolvedMention">
-    <w:name w:val="Unresolved Mention"/>
+  <w:style w:type="character" w:customStyle="1" w:styleId="UnresolvedMention1">
+    <w:name w:val="Unresolved Mention1"/>
     <w:basedOn w:val="DefaultParagraphFont"/>
     <w:uiPriority w:val="99"/>
     <w:semiHidden/>

</xml_diff>